<commit_message>
Fixing legend in fig 4.8. Captions in chapter 4 to clarify sample v. forge analysis and if analysis is on final revision
</commit_message>
<xml_diff>
--- a/Thesis/Chapter4/Raw/Tables/c4BasicResultsSignificance.docx
+++ b/Thesis/Chapter4/Raw/Tables/c4BasicResultsSignificance.docx
@@ -4724,7 +4724,7 @@
                 <w:b/>
                 <w:szCs w:val="19"/>
               </w:rPr>
-              <w:t>α</w:t>
+              <w:t>0.05</w:t>
             </w:r>
             <w:r>
               <w:rPr>
@@ -4788,7 +4788,7 @@
                 <w:sz w:val="19"/>
                 <w:szCs w:val="19"/>
               </w:rPr>
-              <w:t>higher</w:t>
+              <w:t>lower</w:t>
             </w:r>
             <w:r>
               <w:rPr>
@@ -4815,18 +4815,7 @@
                 <w:sz w:val="19"/>
                 <w:szCs w:val="19"/>
               </w:rPr>
-              <w:t>larger team’</w:t>
-            </w:r>
-            <w:bookmarkStart w:id="0" w:name="_GoBack"/>
-            <w:bookmarkEnd w:id="0"/>
-            <w:r>
-              <w:rPr>
-                <w:rFonts w:ascii="Times New Roman" w:hAnsi="Times New Roman" w:cs="Times New Roman"/>
-                <w:b/>
-                <w:sz w:val="19"/>
-                <w:szCs w:val="19"/>
-              </w:rPr>
-              <w:t xml:space="preserve">s </w:t>
+              <w:t xml:space="preserve">larger team’s </w:t>
             </w:r>
             <w:r>
               <w:rPr>
@@ -4899,7 +4888,7 @@
                 <w:b/>
                 <w:szCs w:val="19"/>
               </w:rPr>
-              <w:t>α</w:t>
+              <w:t>0.05</w:t>
             </w:r>
             <w:r>
               <w:rPr>
@@ -5081,8 +5070,10 @@
                 <w:b/>
                 <w:szCs w:val="19"/>
               </w:rPr>
-              <w:t>α</w:t>
-            </w:r>
+              <w:t>0.05</w:t>
+            </w:r>
+            <w:bookmarkStart w:id="0" w:name="_GoBack"/>
+            <w:bookmarkEnd w:id="0"/>
           </w:p>
         </w:tc>
       </w:tr>
@@ -7091,7 +7082,7 @@
 </file>
 
 <file path=customXml/itemProps1.xml><?xml version="1.0" encoding="utf-8"?>
-<ds:datastoreItem xmlns:ds="http://schemas.openxmlformats.org/officeDocument/2006/customXml" ds:itemID="{7C971EC0-968B-4D79-81B4-039586750E4E}">
+<ds:datastoreItem xmlns:ds="http://schemas.openxmlformats.org/officeDocument/2006/customXml" ds:itemID="{AB4BC0CF-9FB5-4DB1-B615-DC1F2CB62E81}">
   <ds:schemaRefs>
     <ds:schemaRef ds:uri="http://schemas.openxmlformats.org/officeDocument/2006/bibliography"/>
   </ds:schemaRefs>

</xml_diff>